<commit_message>
Add intro and conclusion
</commit_message>
<xml_diff>
--- a/output.docx
+++ b/output.docx
@@ -22,6 +22,9 @@
     </w:p>
     <w:p>
       <w:r>
+        <w:t xml:space="preserve">Data of giant pumpkins grown for the Global Pumpkin Commonwealth competition was analysed. </w:t>
+      </w:r>
+      <w:r>
         <w:t xml:space="preserve">The heaviest pumpkin grown was from the year </w:t>
       </w:r>
       <w:r>
@@ -81,11 +84,9 @@
       <w:r>
         <w:t xml:space="preserve">, respectively. However, as pumpkin weight increases for </w:t>
       </w:r>
-      <w:proofErr w:type="gramStart"/>
-      <w:r>
-        <w:t>the majority of</w:t>
-      </w:r>
-      <w:proofErr w:type="gramEnd"/>
+      <w:r>
+        <w:t>most</w:t>
+      </w:r>
       <w:r>
         <w:t xml:space="preserve"> pumpkins, so does the estimated weight.</w:t>
       </w:r>
@@ -397,7 +398,6 @@
         <w:rPr>
           <w:noProof/>
         </w:rPr>
-        <w:lastRenderedPageBreak/>
         <mc:AlternateContent>
           <mc:Choice Requires="wps">
             <w:drawing>
@@ -725,11 +725,9 @@
             <w:tcW w:w="2409" w:type="dxa"/>
           </w:tcPr>
           <w:p>
-            <w:proofErr w:type="spellStart"/>
             <w:r>
               <w:t>Yuxijiangbinggua</w:t>
             </w:r>
-            <w:proofErr w:type="spellEnd"/>
           </w:p>
         </w:tc>
         <w:tc>
@@ -933,17 +931,12 @@
     <w:p/>
     <w:p>
       <w:r>
-        <w:t xml:space="preserve">A boxplot for each pumpkin variety from each of the three countries is shown in Figure 3. Interestingly, all varieties from each country also have a similar interquartile range, </w:t>
-      </w:r>
-      <w:r>
         <w:lastRenderedPageBreak/>
-        <w:t xml:space="preserve">and median. For most varieties from each country, outliers exist above ~2100 lbs. However, there are no outliers present for Australian Long Pie, UK Sugar Pie, and USA </w:t>
-      </w:r>
-      <w:proofErr w:type="spellStart"/>
+        <w:t xml:space="preserve">A boxplot for each pumpkin variety from each of the three countries is shown in Figure 3. Interestingly, all varieties from each country also have a similar interquartile range, and median. For most varieties from each country, outliers exist above ~2100 lbs. However, there are no outliers present for Australian Long Pie, UK Sugar Pie, and USA </w:t>
+      </w:r>
       <w:r>
         <w:t>Yuxijiangbinggua</w:t>
       </w:r>
-      <w:proofErr w:type="spellEnd"/>
       <w:r>
         <w:t xml:space="preserve"> pumpkins.</w:t>
       </w:r>
@@ -1094,6 +1087,24 @@
             </w:pict>
           </mc:Fallback>
         </mc:AlternateContent>
+      </w:r>
+    </w:p>
+    <w:p/>
+    <w:p>
+      <w:r>
+        <w:t xml:space="preserve">Overall, the estimated weight is not the most accurate predictor of pumpkin weight. Additionally, the dataset provided may not be correct since the heaviest pumpkin was identified in Australia which does not host the </w:t>
+      </w:r>
+      <w:r>
+        <w:t>city Los Angeles</w:t>
+      </w:r>
+      <w:r>
+        <w:t xml:space="preserve"> or the </w:t>
+      </w:r>
+      <w:r>
+        <w:t>state province California</w:t>
+      </w:r>
+      <w:r>
+        <w:t>. The dataset also predicts pumpkins to be grown in the future and some pumpkins have negative observed weights. Therefore, the data presented in these figures and tables may be misleading.</w:t>
       </w:r>
     </w:p>
     <w:sectPr>

</xml_diff>